<commit_message>
Added some more tests update final summary
</commit_message>
<xml_diff>
--- a/FinalSummary.doc.docx
+++ b/FinalSummary.doc.docx
@@ -251,6 +251,34 @@
         </w:rPr>
         <w:t xml:space="preserve"> the average wait time per patient seems to be right around 100 minutes ranging from about 80 to 160 minutes.</w:t>
       </w:r>
+      <w:r>
+        <w:rPr>
+          <w:rFonts w:ascii="Times New Roman" w:hAnsi="Times New Roman" w:cs="Times New Roman"/>
+          <w:sz w:val="24"/>
+          <w:szCs w:val="24"/>
+        </w:rPr>
+        <w:t xml:space="preserve"> After reviewing the other </w:t>
+      </w:r>
+      <w:proofErr w:type="spellStart"/>
+      <w:r>
+        <w:rPr>
+          <w:rFonts w:ascii="Times New Roman" w:hAnsi="Times New Roman" w:cs="Times New Roman"/>
+          <w:sz w:val="24"/>
+          <w:szCs w:val="24"/>
+        </w:rPr>
+        <w:t>comparisions</w:t>
+      </w:r>
+      <w:proofErr w:type="spellEnd"/>
+      <w:r>
+        <w:rPr>
+          <w:rFonts w:ascii="Times New Roman" w:hAnsi="Times New Roman" w:cs="Times New Roman"/>
+          <w:sz w:val="24"/>
+          <w:szCs w:val="24"/>
+        </w:rPr>
+        <w:t xml:space="preserve"> it is obvious that this has the highest average wait time.</w:t>
+      </w:r>
+      <w:bookmarkStart w:id="0" w:name="_GoBack"/>
+      <w:bookmarkEnd w:id="0"/>
     </w:p>
     <w:p>
       <w:pPr>
@@ -630,8 +658,6 @@
         <w:lastRenderedPageBreak/>
         <w:t>values are based on an average of 5 run times.</w:t>
       </w:r>
-      <w:bookmarkStart w:id="0" w:name="_GoBack"/>
-      <w:bookmarkEnd w:id="0"/>
       <w:r>
         <w:rPr>
           <w:rFonts w:ascii="Times New Roman" w:hAnsi="Times New Roman" w:cs="Times New Roman"/>
@@ -640,8 +666,8 @@
           <w:szCs w:val="24"/>
         </w:rPr>
         <w:drawing>
-          <wp:inline distT="0" distB="0" distL="0" distR="0" wp14:anchorId="183DD191" wp14:editId="7D384794">
-            <wp:extent cx="6044103" cy="3200400"/>
+          <wp:inline distT="0" distB="0" distL="0" distR="0" wp14:anchorId="183DD191" wp14:editId="4BECE5C2">
+            <wp:extent cx="6043930" cy="4593265"/>
             <wp:effectExtent l="0" t="0" r="0" b="0"/>
             <wp:docPr id="1" name="Chart 1"/>
             <wp:cNvGraphicFramePr/>
@@ -786,6 +812,14 @@
         </w:rPr>
         <w:t xml:space="preserve"> The less nurses and doctors there are and the higher the patient arrival rate is the larger gap between averages there are.</w:t>
       </w:r>
+      <w:r>
+        <w:rPr>
+          <w:rFonts w:ascii="Times New Roman" w:hAnsi="Times New Roman" w:cs="Times New Roman"/>
+          <w:sz w:val="24"/>
+          <w:szCs w:val="24"/>
+        </w:rPr>
+        <w:t xml:space="preserve"> After observing a bit longer with a linear trend line on each plot it is clearly visible that as the number of doctors and nurses increase the average wait time for each person decreases steadily.</w:t>
+      </w:r>
     </w:p>
     <w:p>
       <w:pPr>
@@ -902,7 +936,16 @@
           <w:sz w:val="24"/>
           <w:szCs w:val="24"/>
         </w:rPr>
-        <w:t xml:space="preserve">I was able to over come them and end up with a solid product. I also got a bit confused at times when creating my </w:t>
+        <w:t xml:space="preserve">I was able to over come </w:t>
+      </w:r>
+      <w:r>
+        <w:rPr>
+          <w:rFonts w:ascii="Times New Roman" w:hAnsi="Times New Roman" w:cs="Times New Roman"/>
+          <w:sz w:val="24"/>
+          <w:szCs w:val="24"/>
+        </w:rPr>
+        <w:lastRenderedPageBreak/>
+        <w:t xml:space="preserve">them and end up with a solid product. I also got a bit confused at times when creating my </w:t>
       </w:r>
       <w:r>
         <w:rPr>
@@ -1538,6 +1581,20 @@
               </a:effectLst>
             </c:spPr>
           </c:marker>
+          <c:trendline>
+            <c:spPr>
+              <a:ln w="19050" cap="rnd">
+                <a:solidFill>
+                  <a:schemeClr val="accent1"/>
+                </a:solidFill>
+                <a:prstDash val="sysDash"/>
+              </a:ln>
+              <a:effectLst/>
+            </c:spPr>
+            <c:trendlineType val="linear"/>
+            <c:dispRSqr val="0"/>
+            <c:dispEq val="0"/>
+          </c:trendline>
           <c:xVal>
             <c:numRef>
               <c:f>Sheet1!$A$2:$A$26</c:f>
@@ -1671,6 +1728,20 @@
               </a:effectLst>
             </c:spPr>
           </c:marker>
+          <c:trendline>
+            <c:spPr>
+              <a:ln w="19050" cap="rnd">
+                <a:solidFill>
+                  <a:schemeClr val="accent2"/>
+                </a:solidFill>
+                <a:prstDash val="sysDash"/>
+              </a:ln>
+              <a:effectLst/>
+            </c:spPr>
+            <c:trendlineType val="linear"/>
+            <c:dispRSqr val="0"/>
+            <c:dispEq val="0"/>
+          </c:trendline>
           <c:xVal>
             <c:numRef>
               <c:f>Sheet1!$A$2:$A$26</c:f>
@@ -1804,6 +1875,20 @@
               </a:effectLst>
             </c:spPr>
           </c:marker>
+          <c:trendline>
+            <c:spPr>
+              <a:ln w="19050" cap="rnd">
+                <a:solidFill>
+                  <a:schemeClr val="accent3"/>
+                </a:solidFill>
+                <a:prstDash val="sysDash"/>
+              </a:ln>
+              <a:effectLst/>
+            </c:spPr>
+            <c:trendlineType val="linear"/>
+            <c:dispRSqr val="0"/>
+            <c:dispEq val="0"/>
+          </c:trendline>
           <c:xVal>
             <c:numRef>
               <c:f>Sheet1!$A$2:$A$26</c:f>
@@ -1937,6 +2022,20 @@
               </a:effectLst>
             </c:spPr>
           </c:marker>
+          <c:trendline>
+            <c:spPr>
+              <a:ln w="19050" cap="rnd">
+                <a:solidFill>
+                  <a:schemeClr val="accent4"/>
+                </a:solidFill>
+                <a:prstDash val="sysDash"/>
+              </a:ln>
+              <a:effectLst/>
+            </c:spPr>
+            <c:trendlineType val="linear"/>
+            <c:dispRSqr val="0"/>
+            <c:dispEq val="0"/>
+          </c:trendline>
           <c:xVal>
             <c:numRef>
               <c:f>Sheet1!$A$2:$A$26</c:f>
@@ -2070,6 +2169,20 @@
               </a:effectLst>
             </c:spPr>
           </c:marker>
+          <c:trendline>
+            <c:spPr>
+              <a:ln w="19050" cap="rnd">
+                <a:solidFill>
+                  <a:schemeClr val="accent5"/>
+                </a:solidFill>
+                <a:prstDash val="sysDash"/>
+              </a:ln>
+              <a:effectLst/>
+            </c:spPr>
+            <c:trendlineType val="linear"/>
+            <c:dispRSqr val="0"/>
+            <c:dispEq val="0"/>
+          </c:trendline>
           <c:xVal>
             <c:numRef>
               <c:f>Sheet1!$A$2:$A$26</c:f>

</xml_diff>